<commit_message>
add 3 4 5
</commit_message>
<xml_diff>
--- a/Солодовников_СФ_3530904-00103_lab_.docx
+++ b/Солодовников_СФ_3530904-00103_lab_.docx
@@ -295,7 +295,7 @@
           <w:sz w:val="36"/>
           <w:szCs w:val="36"/>
         </w:rPr>
-        <w:t>Лабораторная работа №2</w:t>
+        <w:t>Лабораторная работа №</w:t>
       </w:r>
     </w:p>
     <w:p>
@@ -806,6 +806,608 @@
       </w:pPr>
       <w:r>
         <w:t>2022 г</w:t>
+      </w:r>
+    </w:p>
+    <w:p>
+      <w:pPr>
+        <w:jc w:val="center"/>
+        <w:rPr>
+          <w:rFonts w:cstheme="minorHAnsi"/>
+          <w:b/>
+          <w:bCs/>
+          <w:sz w:val="28"/>
+          <w:szCs w:val="28"/>
+        </w:rPr>
+      </w:pPr>
+      <w:r>
+        <w:rPr>
+          <w:rFonts w:cstheme="minorHAnsi"/>
+          <w:b/>
+          <w:bCs/>
+          <w:sz w:val="28"/>
+          <w:szCs w:val="28"/>
+        </w:rPr>
+        <w:lastRenderedPageBreak/>
+        <w:t>Вариант 12</w:t>
+      </w:r>
+    </w:p>
+    <w:p>
+      <w:pPr>
+        <w:rPr>
+          <w:rFonts w:cstheme="minorHAnsi"/>
+          <w:sz w:val="24"/>
+          <w:szCs w:val="24"/>
+        </w:rPr>
+      </w:pPr>
+      <w:r>
+        <w:rPr>
+          <w:rFonts w:cstheme="minorHAnsi"/>
+          <w:sz w:val="24"/>
+          <w:szCs w:val="24"/>
+        </w:rPr>
+        <w:t xml:space="preserve">Количество периодов сигнала </w:t>
+      </w:r>
+      <w:r>
+        <w:rPr>
+          <w:rFonts w:cstheme="minorHAnsi"/>
+          <w:sz w:val="24"/>
+          <w:szCs w:val="24"/>
+        </w:rPr>
+        <w:t>2…3 шаг 0.2</w:t>
+      </w:r>
+    </w:p>
+    <w:p>
+      <w:pPr>
+        <w:rPr>
+          <w:rFonts w:cstheme="minorHAnsi"/>
+          <w:sz w:val="24"/>
+          <w:szCs w:val="24"/>
+        </w:rPr>
+      </w:pPr>
+      <w:r>
+        <w:rPr>
+          <w:rFonts w:cstheme="minorHAnsi"/>
+          <w:sz w:val="24"/>
+          <w:szCs w:val="24"/>
+        </w:rPr>
+        <w:t>Коэффициент сходства Ковариация</w:t>
+      </w:r>
+    </w:p>
+    <w:p>
+      <w:pPr>
+        <w:pStyle w:val="Heading1"/>
+      </w:pPr>
+    </w:p>
+    <w:p>
+      <w:pPr>
+        <w:pStyle w:val="Heading1"/>
+      </w:pPr>
+      <w:r>
+        <w:t>Цель работы</w:t>
+      </w:r>
+    </w:p>
+    <w:p>
+      <w:r>
+        <w:rPr>
+          <w:rFonts w:ascii="Helvetica" w:eastAsia="Times New Roman" w:hAnsi="Helvetica" w:cs="Times New Roman"/>
+          <w:color w:val="262633"/>
+          <w:sz w:val="23"/>
+          <w:szCs w:val="23"/>
+        </w:rPr>
+        <w:t>Требуется исследовать зависимость погрешности</w:t>
+      </w:r>
+      <w:r>
+        <w:rPr>
+          <w:rFonts w:ascii="Helvetica" w:eastAsia="Times New Roman" w:hAnsi="Helvetica" w:cs="Times New Roman"/>
+          <w:color w:val="262633"/>
+          <w:sz w:val="23"/>
+          <w:szCs w:val="23"/>
+        </w:rPr>
+        <w:t xml:space="preserve"> </w:t>
+      </w:r>
+      <w:r>
+        <w:rPr>
+          <w:rFonts w:ascii="Helvetica" w:eastAsia="Times New Roman" w:hAnsi="Helvetica" w:cs="Times New Roman"/>
+          <w:color w:val="262633"/>
+          <w:sz w:val="23"/>
+          <w:szCs w:val="23"/>
+        </w:rPr>
+        <w:t>определения количества периодов короткого сигнала с</w:t>
+      </w:r>
+      <w:r>
+        <w:rPr>
+          <w:rFonts w:ascii="Helvetica" w:eastAsia="Times New Roman" w:hAnsi="Helvetica" w:cs="Times New Roman"/>
+          <w:color w:val="262633"/>
+          <w:sz w:val="23"/>
+          <w:szCs w:val="23"/>
+        </w:rPr>
+        <w:t xml:space="preserve"> </w:t>
+      </w:r>
+      <w:r>
+        <w:rPr>
+          <w:rFonts w:ascii="Helvetica" w:eastAsia="Times New Roman" w:hAnsi="Helvetica" w:cs="Times New Roman"/>
+          <w:color w:val="262633"/>
+          <w:sz w:val="23"/>
+          <w:szCs w:val="23"/>
+        </w:rPr>
+        <w:t>нецелым</w:t>
+      </w:r>
+      <w:r>
+        <w:rPr>
+          <w:rFonts w:ascii="Helvetica" w:eastAsia="Times New Roman" w:hAnsi="Helvetica" w:cs="Times New Roman"/>
+          <w:color w:val="262633"/>
+          <w:sz w:val="23"/>
+          <w:szCs w:val="23"/>
+        </w:rPr>
+        <w:t xml:space="preserve"> </w:t>
+      </w:r>
+      <w:r>
+        <w:rPr>
+          <w:rFonts w:ascii="Helvetica" w:eastAsia="Times New Roman" w:hAnsi="Helvetica" w:cs="Times New Roman"/>
+          <w:color w:val="262633"/>
+          <w:sz w:val="23"/>
+          <w:szCs w:val="23"/>
+        </w:rPr>
+        <w:t>количеством</w:t>
+      </w:r>
+      <w:r>
+        <w:rPr>
+          <w:rFonts w:ascii="Helvetica" w:eastAsia="Times New Roman" w:hAnsi="Helvetica" w:cs="Times New Roman"/>
+          <w:color w:val="262633"/>
+          <w:sz w:val="23"/>
+          <w:szCs w:val="23"/>
+        </w:rPr>
+        <w:t xml:space="preserve"> </w:t>
+      </w:r>
+      <w:r>
+        <w:rPr>
+          <w:rFonts w:ascii="Helvetica" w:eastAsia="Times New Roman" w:hAnsi="Helvetica" w:cs="Times New Roman"/>
+          <w:color w:val="262633"/>
+          <w:sz w:val="23"/>
+          <w:szCs w:val="23"/>
+        </w:rPr>
+        <w:t>периодов</w:t>
+      </w:r>
+      <w:r>
+        <w:rPr>
+          <w:rFonts w:ascii="Helvetica" w:eastAsia="Times New Roman" w:hAnsi="Helvetica" w:cs="Times New Roman"/>
+          <w:color w:val="262633"/>
+          <w:sz w:val="23"/>
+          <w:szCs w:val="23"/>
+        </w:rPr>
+        <w:t xml:space="preserve"> </w:t>
+      </w:r>
+      <w:r>
+        <w:rPr>
+          <w:rFonts w:ascii="Helvetica" w:eastAsia="Times New Roman" w:hAnsi="Helvetica" w:cs="Times New Roman"/>
+          <w:color w:val="262633"/>
+          <w:sz w:val="23"/>
+          <w:szCs w:val="23"/>
+        </w:rPr>
+        <w:t>от</w:t>
+      </w:r>
+      <w:r>
+        <w:rPr>
+          <w:rFonts w:ascii="Helvetica" w:eastAsia="Times New Roman" w:hAnsi="Helvetica" w:cs="Times New Roman"/>
+          <w:color w:val="262633"/>
+          <w:sz w:val="23"/>
+          <w:szCs w:val="23"/>
+        </w:rPr>
+        <w:t xml:space="preserve"> </w:t>
+      </w:r>
+      <w:r>
+        <w:rPr>
+          <w:rFonts w:ascii="Helvetica" w:eastAsia="Times New Roman" w:hAnsi="Helvetica" w:cs="Times New Roman"/>
+          <w:color w:val="262633"/>
+          <w:sz w:val="23"/>
+          <w:szCs w:val="23"/>
+        </w:rPr>
+        <w:t>количества</w:t>
+      </w:r>
+      <w:r>
+        <w:rPr>
+          <w:rFonts w:ascii="Helvetica" w:eastAsia="Times New Roman" w:hAnsi="Helvetica" w:cs="Times New Roman"/>
+          <w:color w:val="262633"/>
+          <w:sz w:val="23"/>
+          <w:szCs w:val="23"/>
+        </w:rPr>
+        <w:t xml:space="preserve"> </w:t>
+      </w:r>
+      <w:r>
+        <w:rPr>
+          <w:rFonts w:ascii="Helvetica" w:eastAsia="Times New Roman" w:hAnsi="Helvetica" w:cs="Times New Roman"/>
+          <w:color w:val="262633"/>
+          <w:sz w:val="23"/>
+          <w:szCs w:val="23"/>
+        </w:rPr>
+        <w:t>периодов</w:t>
+      </w:r>
+      <w:r>
+        <w:rPr>
+          <w:rFonts w:ascii="Helvetica" w:eastAsia="Times New Roman" w:hAnsi="Helvetica" w:cs="Times New Roman"/>
+          <w:color w:val="262633"/>
+          <w:sz w:val="23"/>
+          <w:szCs w:val="23"/>
+        </w:rPr>
+        <w:t xml:space="preserve"> </w:t>
+      </w:r>
+      <w:r>
+        <w:rPr>
+          <w:rFonts w:ascii="Helvetica" w:eastAsia="Times New Roman" w:hAnsi="Helvetica" w:cs="Times New Roman"/>
+          <w:color w:val="262633"/>
+          <w:sz w:val="23"/>
+          <w:szCs w:val="23"/>
+        </w:rPr>
+        <w:t>и</w:t>
+      </w:r>
+      <w:r>
+        <w:rPr>
+          <w:rFonts w:ascii="Helvetica" w:eastAsia="Times New Roman" w:hAnsi="Helvetica" w:cs="Times New Roman"/>
+          <w:color w:val="262633"/>
+          <w:sz w:val="23"/>
+          <w:szCs w:val="23"/>
+        </w:rPr>
+        <w:t xml:space="preserve"> </w:t>
+      </w:r>
+      <w:r>
+        <w:rPr>
+          <w:rFonts w:ascii="Helvetica" w:eastAsia="Times New Roman" w:hAnsi="Helvetica" w:cs="Times New Roman"/>
+          <w:color w:val="262633"/>
+          <w:sz w:val="23"/>
+          <w:szCs w:val="23"/>
+        </w:rPr>
+        <w:t>величины</w:t>
+      </w:r>
+      <w:r>
+        <w:rPr>
+          <w:rFonts w:ascii="Helvetica" w:eastAsia="Times New Roman" w:hAnsi="Helvetica" w:cs="Times New Roman"/>
+          <w:color w:val="262633"/>
+          <w:sz w:val="23"/>
+          <w:szCs w:val="23"/>
+        </w:rPr>
+        <w:t xml:space="preserve"> </w:t>
+      </w:r>
+      <w:r>
+        <w:rPr>
+          <w:rFonts w:ascii="Helvetica" w:eastAsia="Times New Roman" w:hAnsi="Helvetica" w:cs="Times New Roman"/>
+          <w:color w:val="262633"/>
+          <w:sz w:val="23"/>
+          <w:szCs w:val="23"/>
+        </w:rPr>
+        <w:t>СКО</w:t>
+      </w:r>
+      <w:r>
+        <w:rPr>
+          <w:rFonts w:ascii="Helvetica" w:eastAsia="Times New Roman" w:hAnsi="Helvetica" w:cs="Times New Roman"/>
+          <w:color w:val="262633"/>
+          <w:sz w:val="23"/>
+          <w:szCs w:val="23"/>
+        </w:rPr>
+        <w:t xml:space="preserve"> </w:t>
+      </w:r>
+      <w:r>
+        <w:rPr>
+          <w:rFonts w:ascii="Helvetica" w:eastAsia="Times New Roman" w:hAnsi="Helvetica" w:cs="Times New Roman"/>
+          <w:color w:val="262633"/>
+          <w:sz w:val="23"/>
+          <w:szCs w:val="23"/>
+        </w:rPr>
+        <w:t>шума</w:t>
+      </w:r>
+      <w:r>
+        <w:rPr>
+          <w:rFonts w:ascii="Helvetica" w:eastAsia="Times New Roman" w:hAnsi="Helvetica" w:cs="Times New Roman"/>
+          <w:color w:val="262633"/>
+          <w:sz w:val="23"/>
+          <w:szCs w:val="23"/>
+        </w:rPr>
+        <w:t xml:space="preserve"> </w:t>
+      </w:r>
+      <w:r>
+        <w:rPr>
+          <w:rFonts w:ascii="Helvetica" w:eastAsia="Times New Roman" w:hAnsi="Helvetica" w:cs="Times New Roman"/>
+          <w:color w:val="262633"/>
+          <w:sz w:val="23"/>
+          <w:szCs w:val="23"/>
+        </w:rPr>
+        <w:t>на</w:t>
+      </w:r>
+      <w:r>
+        <w:rPr>
+          <w:rFonts w:ascii="Helvetica" w:eastAsia="Times New Roman" w:hAnsi="Helvetica" w:cs="Times New Roman"/>
+          <w:color w:val="262633"/>
+          <w:sz w:val="23"/>
+          <w:szCs w:val="23"/>
+        </w:rPr>
+        <w:t xml:space="preserve"> </w:t>
+      </w:r>
+      <w:r>
+        <w:rPr>
+          <w:rFonts w:ascii="Helvetica" w:eastAsia="Times New Roman" w:hAnsi="Helvetica" w:cs="Times New Roman"/>
+          <w:color w:val="262633"/>
+          <w:sz w:val="23"/>
+          <w:szCs w:val="23"/>
+        </w:rPr>
+        <w:t>входе</w:t>
+      </w:r>
+      <w:r>
+        <w:rPr>
+          <w:rFonts w:ascii="Helvetica" w:eastAsia="Times New Roman" w:hAnsi="Helvetica" w:cs="Times New Roman"/>
+          <w:color w:val="262633"/>
+          <w:sz w:val="23"/>
+          <w:szCs w:val="23"/>
+        </w:rPr>
+        <w:t xml:space="preserve"> </w:t>
+      </w:r>
+      <w:r>
+        <w:rPr>
+          <w:rFonts w:ascii="Helvetica" w:eastAsia="Times New Roman" w:hAnsi="Helvetica" w:cs="Times New Roman"/>
+          <w:color w:val="262633"/>
+          <w:sz w:val="23"/>
+          <w:szCs w:val="23"/>
+        </w:rPr>
+        <w:t>при</w:t>
+      </w:r>
+      <w:r>
+        <w:rPr>
+          <w:rFonts w:ascii="Helvetica" w:eastAsia="Times New Roman" w:hAnsi="Helvetica" w:cs="Times New Roman"/>
+          <w:color w:val="262633"/>
+          <w:sz w:val="23"/>
+          <w:szCs w:val="23"/>
+        </w:rPr>
+        <w:t xml:space="preserve"> </w:t>
+      </w:r>
+      <w:r>
+        <w:rPr>
+          <w:rFonts w:ascii="Helvetica" w:eastAsia="Times New Roman" w:hAnsi="Helvetica" w:cs="Times New Roman"/>
+          <w:color w:val="262633"/>
+          <w:sz w:val="23"/>
+          <w:szCs w:val="23"/>
+        </w:rPr>
+        <w:t>использовании</w:t>
+      </w:r>
+      <w:r>
+        <w:rPr>
+          <w:rFonts w:ascii="Helvetica" w:eastAsia="Times New Roman" w:hAnsi="Helvetica" w:cs="Times New Roman"/>
+          <w:color w:val="262633"/>
+          <w:sz w:val="23"/>
+          <w:szCs w:val="23"/>
+        </w:rPr>
+        <w:t xml:space="preserve"> </w:t>
+      </w:r>
+      <w:r>
+        <w:rPr>
+          <w:rFonts w:ascii="Helvetica" w:eastAsia="Times New Roman" w:hAnsi="Helvetica" w:cs="Times New Roman"/>
+          <w:color w:val="262633"/>
+          <w:sz w:val="23"/>
+          <w:szCs w:val="23"/>
+        </w:rPr>
+        <w:t>БПФ</w:t>
+      </w:r>
+      <w:r>
+        <w:rPr>
+          <w:rFonts w:ascii="Helvetica" w:eastAsia="Times New Roman" w:hAnsi="Helvetica" w:cs="Times New Roman"/>
+          <w:color w:val="262633"/>
+          <w:sz w:val="23"/>
+          <w:szCs w:val="23"/>
+        </w:rPr>
+        <w:t xml:space="preserve"> </w:t>
+      </w:r>
+      <w:r>
+        <w:rPr>
+          <w:rFonts w:ascii="Helvetica" w:eastAsia="Times New Roman" w:hAnsi="Helvetica" w:cs="Times New Roman"/>
+          <w:color w:val="262633"/>
+          <w:sz w:val="23"/>
+          <w:szCs w:val="23"/>
+        </w:rPr>
+        <w:t>и</w:t>
+      </w:r>
+      <w:r>
+        <w:rPr>
+          <w:rFonts w:ascii="Helvetica" w:eastAsia="Times New Roman" w:hAnsi="Helvetica" w:cs="Times New Roman"/>
+          <w:color w:val="262633"/>
+          <w:sz w:val="23"/>
+          <w:szCs w:val="23"/>
+        </w:rPr>
+        <w:t xml:space="preserve"> </w:t>
+      </w:r>
+      <w:proofErr w:type="spellStart"/>
+      <w:r>
+        <w:rPr>
+          <w:rFonts w:ascii="Helvetica" w:eastAsia="Times New Roman" w:hAnsi="Helvetica" w:cs="Times New Roman"/>
+          <w:color w:val="262633"/>
+          <w:sz w:val="23"/>
+          <w:szCs w:val="23"/>
+        </w:rPr>
+        <w:t>аппроксимационно</w:t>
+      </w:r>
+      <w:proofErr w:type="spellEnd"/>
+      <w:r>
+        <w:rPr>
+          <w:rFonts w:ascii="Helvetica" w:eastAsia="Times New Roman" w:hAnsi="Helvetica" w:cs="Times New Roman"/>
+          <w:color w:val="262633"/>
+          <w:sz w:val="23"/>
+          <w:szCs w:val="23"/>
+        </w:rPr>
+        <w:t>-</w:t>
+      </w:r>
+      <w:r>
+        <w:rPr>
+          <w:rFonts w:ascii="Helvetica" w:eastAsia="Times New Roman" w:hAnsi="Helvetica" w:cs="Times New Roman"/>
+          <w:color w:val="262633"/>
+          <w:sz w:val="23"/>
+          <w:szCs w:val="23"/>
+        </w:rPr>
+        <w:t xml:space="preserve"> </w:t>
+      </w:r>
+      <w:r>
+        <w:rPr>
+          <w:rFonts w:ascii="Helvetica" w:eastAsia="Times New Roman" w:hAnsi="Helvetica" w:cs="Times New Roman"/>
+          <w:color w:val="262633"/>
+          <w:sz w:val="23"/>
+          <w:szCs w:val="23"/>
+        </w:rPr>
+        <w:t>корреляционного метода при использовании различных</w:t>
+      </w:r>
+      <w:r>
+        <w:rPr>
+          <w:rFonts w:ascii="Helvetica" w:eastAsia="Times New Roman" w:hAnsi="Helvetica" w:cs="Times New Roman"/>
+          <w:color w:val="262633"/>
+          <w:sz w:val="23"/>
+          <w:szCs w:val="23"/>
+        </w:rPr>
+        <w:t xml:space="preserve"> </w:t>
+      </w:r>
+      <w:r>
+        <w:rPr>
+          <w:rFonts w:ascii="Helvetica" w:eastAsia="Times New Roman" w:hAnsi="Helvetica" w:cs="Times New Roman"/>
+          <w:color w:val="262633"/>
+          <w:sz w:val="23"/>
+          <w:szCs w:val="23"/>
+        </w:rPr>
+        <w:t>методов</w:t>
+      </w:r>
+      <w:r>
+        <w:rPr>
+          <w:rFonts w:ascii="Helvetica" w:eastAsia="Times New Roman" w:hAnsi="Helvetica" w:cs="Times New Roman"/>
+          <w:color w:val="262633"/>
+          <w:sz w:val="23"/>
+          <w:szCs w:val="23"/>
+        </w:rPr>
+        <w:t xml:space="preserve"> </w:t>
+      </w:r>
+      <w:r>
+        <w:rPr>
+          <w:rFonts w:ascii="Helvetica" w:eastAsia="Times New Roman" w:hAnsi="Helvetica" w:cs="Times New Roman"/>
+          <w:color w:val="262633"/>
+          <w:sz w:val="23"/>
+          <w:szCs w:val="23"/>
+        </w:rPr>
+        <w:t>определения</w:t>
+      </w:r>
+      <w:r>
+        <w:rPr>
+          <w:rFonts w:ascii="Helvetica" w:eastAsia="Times New Roman" w:hAnsi="Helvetica" w:cs="Times New Roman"/>
+          <w:color w:val="262633"/>
+          <w:sz w:val="23"/>
+          <w:szCs w:val="23"/>
+        </w:rPr>
+        <w:t xml:space="preserve"> </w:t>
+      </w:r>
+      <w:r>
+        <w:rPr>
+          <w:rFonts w:ascii="Helvetica" w:eastAsia="Times New Roman" w:hAnsi="Helvetica" w:cs="Times New Roman"/>
+          <w:color w:val="262633"/>
+          <w:sz w:val="23"/>
+          <w:szCs w:val="23"/>
+        </w:rPr>
+        <w:t>сходства:</w:t>
+      </w:r>
+      <w:r>
+        <w:rPr>
+          <w:rFonts w:ascii="Helvetica" w:eastAsia="Times New Roman" w:hAnsi="Helvetica" w:cs="Times New Roman"/>
+          <w:color w:val="262633"/>
+          <w:sz w:val="23"/>
+          <w:szCs w:val="23"/>
+        </w:rPr>
+        <w:t xml:space="preserve"> </w:t>
+      </w:r>
+      <w:r>
+        <w:rPr>
+          <w:rFonts w:ascii="Helvetica" w:eastAsia="Times New Roman" w:hAnsi="Helvetica" w:cs="Times New Roman"/>
+          <w:color w:val="262633"/>
+          <w:sz w:val="23"/>
+          <w:szCs w:val="23"/>
+        </w:rPr>
+        <w:t>коэффициента</w:t>
+      </w:r>
+      <w:r>
+        <w:rPr>
+          <w:rFonts w:ascii="Helvetica" w:eastAsia="Times New Roman" w:hAnsi="Helvetica" w:cs="Times New Roman"/>
+          <w:color w:val="262633"/>
+          <w:sz w:val="23"/>
+          <w:szCs w:val="23"/>
+        </w:rPr>
+        <w:t xml:space="preserve"> </w:t>
+      </w:r>
+      <w:r>
+        <w:rPr>
+          <w:rFonts w:ascii="Helvetica" w:eastAsia="Times New Roman" w:hAnsi="Helvetica" w:cs="Times New Roman"/>
+          <w:color w:val="262633"/>
+          <w:sz w:val="23"/>
+          <w:szCs w:val="23"/>
+        </w:rPr>
+        <w:t>ковариации и корреляции, суммы модулей разности,</w:t>
+      </w:r>
+      <w:r>
+        <w:rPr>
+          <w:rFonts w:ascii="Helvetica" w:eastAsia="Times New Roman" w:hAnsi="Helvetica" w:cs="Times New Roman"/>
+          <w:color w:val="262633"/>
+          <w:sz w:val="23"/>
+          <w:szCs w:val="23"/>
+        </w:rPr>
+        <w:t xml:space="preserve"> </w:t>
+      </w:r>
+      <w:r>
+        <w:rPr>
+          <w:rFonts w:ascii="Helvetica" w:eastAsia="Times New Roman" w:hAnsi="Helvetica" w:cs="Times New Roman"/>
+          <w:color w:val="262633"/>
+          <w:sz w:val="23"/>
+          <w:szCs w:val="23"/>
+        </w:rPr>
+        <w:t>суммы модулей суммы, квадратного корня из суммы</w:t>
+      </w:r>
+      <w:r>
+        <w:rPr>
+          <w:rFonts w:ascii="Helvetica" w:eastAsia="Times New Roman" w:hAnsi="Helvetica" w:cs="Times New Roman"/>
+          <w:color w:val="262633"/>
+          <w:sz w:val="23"/>
+          <w:szCs w:val="23"/>
+        </w:rPr>
+        <w:t xml:space="preserve"> </w:t>
+      </w:r>
+      <w:r>
+        <w:rPr>
+          <w:rFonts w:ascii="Helvetica" w:eastAsia="Times New Roman" w:hAnsi="Helvetica" w:cs="Times New Roman"/>
+          <w:color w:val="262633"/>
+          <w:sz w:val="23"/>
+          <w:szCs w:val="23"/>
+        </w:rPr>
+        <w:t xml:space="preserve">квадратов разности. </w:t>
+      </w:r>
+    </w:p>
+    <w:p>
+      <w:pPr>
+        <w:rPr>
+          <w:rFonts w:cstheme="minorHAnsi"/>
+          <w:sz w:val="24"/>
+          <w:szCs w:val="24"/>
+        </w:rPr>
+      </w:pPr>
+    </w:p>
+    <w:p>
+      <w:pPr>
+        <w:pStyle w:val="Heading1"/>
+      </w:pPr>
+      <w:r>
+        <w:t>Программа работы</w:t>
+      </w:r>
+    </w:p>
+    <w:p>
+      <w:pPr>
+        <w:rPr>
+          <w:rFonts w:cstheme="minorHAnsi"/>
+          <w:sz w:val="24"/>
+          <w:szCs w:val="24"/>
+        </w:rPr>
+      </w:pPr>
+    </w:p>
+    <w:p>
+      <w:pPr>
+        <w:pStyle w:val="Heading1"/>
+      </w:pPr>
+      <w:r>
+        <w:t>Вывод</w:t>
       </w:r>
     </w:p>
     <w:sectPr>

</xml_diff>